<commit_message>
dodelete + update doc
</commit_message>
<xml_diff>
--- a/Doc/Tạo Restfull webservice bằng java servlet.docx
+++ b/Doc/Tạo Restfull webservice bằng java servlet.docx
@@ -61,7 +61,17 @@
           <w:szCs w:val="28"/>
           <w:lang w:val="vi-VN"/>
         </w:rPr>
-        <w:t xml:space="preserve"> collection</w:t>
+        <w:t xml:space="preserve"> </w:t>
+      </w:r>
+      <w:r>
+        <w:rPr>
+          <w:rFonts w:ascii="Times New Roman" w:eastAsia="Times New Roman" w:hAnsi="Times New Roman" w:cs="Times New Roman"/>
+          <w:kern w:val="36"/>
+          <w:sz w:val="28"/>
+          <w:szCs w:val="28"/>
+          <w:lang w:val="vi-VN"/>
+        </w:rPr>
+        <w:t>List</w:t>
       </w:r>
       <w:r>
         <w:rPr>
@@ -304,8 +314,6 @@
         </w:rPr>
         <w:t xml:space="preserve"> </w:t>
       </w:r>
-      <w:bookmarkStart w:id="0" w:name="_GoBack"/>
-      <w:bookmarkEnd w:id="0"/>
     </w:p>
     <w:p>
       <w:pPr>
@@ -787,54 +795,47 @@
     <w:p>
       <w:pPr>
         <w:pStyle w:val="ListParagraph"/>
-        <w:rPr>
-          <w:rFonts w:ascii="Times New Roman" w:hAnsi="Times New Roman" w:cs="Times New Roman"/>
-          <w:sz w:val="28"/>
-          <w:szCs w:val="28"/>
-          <w:lang w:val="vi-VN"/>
-        </w:rPr>
-      </w:pPr>
-    </w:p>
-    <w:p>
-      <w:pPr>
-        <w:pStyle w:val="ListParagraph"/>
-        <w:rPr>
-          <w:rFonts w:ascii="Times New Roman" w:hAnsi="Times New Roman" w:cs="Times New Roman"/>
-          <w:sz w:val="28"/>
-          <w:szCs w:val="28"/>
-          <w:lang w:val="vi-VN"/>
-        </w:rPr>
-      </w:pPr>
-    </w:p>
-    <w:p>
-      <w:pPr>
-        <w:pStyle w:val="ListParagraph"/>
-        <w:rPr>
-          <w:rFonts w:ascii="Times New Roman" w:hAnsi="Times New Roman" w:cs="Times New Roman"/>
-          <w:sz w:val="28"/>
-          <w:szCs w:val="28"/>
-          <w:lang w:val="vi-VN"/>
-        </w:rPr>
-      </w:pPr>
-    </w:p>
-    <w:p>
-      <w:pPr>
-        <w:pStyle w:val="ListParagraph"/>
-        <w:rPr>
-          <w:rFonts w:ascii="Times New Roman" w:hAnsi="Times New Roman" w:cs="Times New Roman"/>
-          <w:sz w:val="28"/>
-          <w:szCs w:val="28"/>
-          <w:lang w:val="vi-VN"/>
-        </w:rPr>
-      </w:pPr>
-    </w:p>
-    <w:p>
-      <w:pPr>
-        <w:pStyle w:val="ListParagraph"/>
-        <w:rPr>
-          <w:rFonts w:ascii="Times New Roman" w:hAnsi="Times New Roman" w:cs="Times New Roman"/>
-          <w:sz w:val="28"/>
-          <w:szCs w:val="28"/>
+        <w:jc w:val="center"/>
+        <w:rPr>
+          <w:rFonts w:ascii="Times New Roman" w:hAnsi="Times New Roman" w:cs="Times New Roman"/>
+          <w:sz w:val="48"/>
+          <w:szCs w:val="48"/>
+          <w:lang w:val="vi-VN"/>
+        </w:rPr>
+      </w:pPr>
+    </w:p>
+    <w:p>
+      <w:pPr>
+        <w:pStyle w:val="ListParagraph"/>
+        <w:jc w:val="center"/>
+        <w:rPr>
+          <w:rFonts w:ascii="Times New Roman" w:hAnsi="Times New Roman" w:cs="Times New Roman"/>
+          <w:sz w:val="48"/>
+          <w:szCs w:val="48"/>
+          <w:lang w:val="vi-VN"/>
+        </w:rPr>
+      </w:pPr>
+    </w:p>
+    <w:p>
+      <w:pPr>
+        <w:pStyle w:val="ListParagraph"/>
+        <w:jc w:val="center"/>
+        <w:rPr>
+          <w:rFonts w:ascii="Times New Roman" w:hAnsi="Times New Roman" w:cs="Times New Roman"/>
+          <w:sz w:val="48"/>
+          <w:szCs w:val="48"/>
+          <w:lang w:val="vi-VN"/>
+        </w:rPr>
+      </w:pPr>
+    </w:p>
+    <w:p>
+      <w:pPr>
+        <w:pStyle w:val="ListParagraph"/>
+        <w:jc w:val="center"/>
+        <w:rPr>
+          <w:rFonts w:ascii="Times New Roman" w:hAnsi="Times New Roman" w:cs="Times New Roman"/>
+          <w:sz w:val="48"/>
+          <w:szCs w:val="48"/>
           <w:lang w:val="vi-VN"/>
         </w:rPr>
       </w:pPr>
@@ -1148,6 +1149,588 @@
         </w:rPr>
       </w:pPr>
     </w:p>
+    <w:p>
+      <w:pPr>
+        <w:rPr>
+          <w:rFonts w:ascii="Times New Roman" w:hAnsi="Times New Roman" w:cs="Times New Roman"/>
+          <w:lang w:val="vi-VN"/>
+        </w:rPr>
+      </w:pPr>
+    </w:p>
+    <w:p>
+      <w:pPr>
+        <w:rPr>
+          <w:rFonts w:ascii="Times New Roman" w:hAnsi="Times New Roman" w:cs="Times New Roman"/>
+          <w:lang w:val="vi-VN"/>
+        </w:rPr>
+      </w:pPr>
+    </w:p>
+    <w:p>
+      <w:pPr>
+        <w:rPr>
+          <w:rFonts w:ascii="Times New Roman" w:hAnsi="Times New Roman" w:cs="Times New Roman"/>
+          <w:lang w:val="vi-VN"/>
+        </w:rPr>
+      </w:pPr>
+    </w:p>
+    <w:p>
+      <w:pPr>
+        <w:rPr>
+          <w:rFonts w:ascii="Times New Roman" w:hAnsi="Times New Roman" w:cs="Times New Roman"/>
+          <w:lang w:val="vi-VN"/>
+        </w:rPr>
+      </w:pPr>
+    </w:p>
+    <w:p>
+      <w:pPr>
+        <w:ind w:left="360"/>
+        <w:jc w:val="center"/>
+        <w:rPr>
+          <w:rFonts w:ascii="Times New Roman" w:hAnsi="Times New Roman" w:cs="Times New Roman"/>
+          <w:sz w:val="48"/>
+          <w:szCs w:val="48"/>
+          <w:lang w:val="vi-VN"/>
+        </w:rPr>
+      </w:pPr>
+      <w:r>
+        <w:rPr>
+          <w:rFonts w:ascii="Times New Roman" w:hAnsi="Times New Roman" w:cs="Times New Roman"/>
+          <w:sz w:val="48"/>
+          <w:szCs w:val="48"/>
+          <w:lang w:val="vi-VN"/>
+        </w:rPr>
+        <w:t>Viết api với dopost,doput và dodelete</w:t>
+      </w:r>
+    </w:p>
+    <w:p>
+      <w:pPr>
+        <w:pStyle w:val="ListParagraph"/>
+        <w:numPr>
+          <w:ilvl w:val="0"/>
+          <w:numId w:val="5"/>
+        </w:numPr>
+        <w:rPr>
+          <w:rFonts w:ascii="Times New Roman" w:hAnsi="Times New Roman" w:cs="Times New Roman"/>
+          <w:sz w:val="28"/>
+          <w:szCs w:val="28"/>
+          <w:lang w:val="vi-VN"/>
+        </w:rPr>
+      </w:pPr>
+      <w:r>
+        <w:rPr>
+          <w:rFonts w:ascii="Times New Roman" w:hAnsi="Times New Roman" w:cs="Times New Roman"/>
+          <w:sz w:val="28"/>
+          <w:szCs w:val="28"/>
+          <w:lang w:val="vi-VN"/>
+        </w:rPr>
+        <w:t>Phải sử dụng server TomCat để chạy chương trình mới truyền được param vào do</w:t>
+      </w:r>
+      <w:bookmarkStart w:id="0" w:name="_GoBack"/>
+      <w:bookmarkEnd w:id="0"/>
+      <w:r>
+        <w:rPr>
+          <w:rFonts w:ascii="Times New Roman" w:hAnsi="Times New Roman" w:cs="Times New Roman"/>
+          <w:sz w:val="28"/>
+          <w:szCs w:val="28"/>
+          <w:lang w:val="vi-VN"/>
+        </w:rPr>
+        <w:t>delete</w:t>
+      </w:r>
+    </w:p>
+    <w:p>
+      <w:pPr>
+        <w:pStyle w:val="ListParagraph"/>
+        <w:numPr>
+          <w:ilvl w:val="0"/>
+          <w:numId w:val="5"/>
+        </w:numPr>
+        <w:rPr>
+          <w:rFonts w:ascii="Times New Roman" w:hAnsi="Times New Roman" w:cs="Times New Roman"/>
+          <w:sz w:val="28"/>
+          <w:szCs w:val="28"/>
+          <w:lang w:val="vi-VN"/>
+        </w:rPr>
+      </w:pPr>
+      <w:r>
+        <w:rPr>
+          <w:rFonts w:ascii="Times New Roman" w:hAnsi="Times New Roman" w:cs="Times New Roman"/>
+          <w:sz w:val="28"/>
+          <w:szCs w:val="28"/>
+          <w:lang w:val="vi-VN"/>
+        </w:rPr>
+        <w:t>Http method chia ra làm 4 loại : doget là lấy dữ liệu, dopost dùng để create, doput là update và dodelete sẽ dùng để chình sửa</w:t>
+      </w:r>
+    </w:p>
+    <w:p>
+      <w:pPr>
+        <w:pStyle w:val="ListParagraph"/>
+        <w:numPr>
+          <w:ilvl w:val="0"/>
+          <w:numId w:val="5"/>
+        </w:numPr>
+        <w:rPr>
+          <w:rFonts w:ascii="Times New Roman" w:hAnsi="Times New Roman" w:cs="Times New Roman"/>
+          <w:sz w:val="28"/>
+          <w:szCs w:val="28"/>
+          <w:lang w:val="vi-VN"/>
+        </w:rPr>
+      </w:pPr>
+      <w:r>
+        <w:rPr>
+          <w:rFonts w:ascii="Times New Roman" w:hAnsi="Times New Roman" w:cs="Times New Roman"/>
+          <w:sz w:val="28"/>
+          <w:szCs w:val="28"/>
+          <w:lang w:val="vi-VN"/>
+        </w:rPr>
+        <w:t xml:space="preserve">Ý tưởng của 3 hàm này giống nhau, sẽ nhận dữ liệu vào là một chuỗi json sau đó sẽ thực thi thêm xóa sửa </w:t>
+      </w:r>
+    </w:p>
+    <w:p>
+      <w:pPr>
+        <w:pStyle w:val="ListParagraph"/>
+        <w:numPr>
+          <w:ilvl w:val="0"/>
+          <w:numId w:val="5"/>
+        </w:numPr>
+        <w:rPr>
+          <w:rFonts w:ascii="Times New Roman" w:hAnsi="Times New Roman" w:cs="Times New Roman"/>
+          <w:sz w:val="28"/>
+          <w:szCs w:val="28"/>
+          <w:lang w:val="vi-VN"/>
+        </w:rPr>
+      </w:pPr>
+      <w:r>
+        <w:rPr>
+          <w:rFonts w:ascii="Times New Roman" w:hAnsi="Times New Roman" w:cs="Times New Roman"/>
+          <w:sz w:val="28"/>
+          <w:szCs w:val="28"/>
+          <w:lang w:val="vi-VN"/>
+        </w:rPr>
+        <w:t>Class HttpUtill.java : đây là class được tạo ra để xây dựng các hàm tiện ích để sử dụng cho toàn bộ chương trình. Ở phần này sẽ dùng để format chuỗi string thành một chuỗi Json</w:t>
+      </w:r>
+    </w:p>
+    <w:p>
+      <w:pPr>
+        <w:pStyle w:val="ListParagraph"/>
+        <w:ind w:left="1440"/>
+        <w:rPr>
+          <w:rFonts w:ascii="Times New Roman" w:hAnsi="Times New Roman" w:cs="Times New Roman"/>
+          <w:sz w:val="28"/>
+          <w:szCs w:val="28"/>
+          <w:lang w:val="vi-VN"/>
+        </w:rPr>
+      </w:pPr>
+      <w:r>
+        <w:rPr>
+          <w:noProof/>
+        </w:rPr>
+        <w:drawing>
+          <wp:inline distT="0" distB="0" distL="0" distR="0" wp14:anchorId="303927BA" wp14:editId="3247A67F">
+            <wp:extent cx="4145117" cy="3223260"/>
+            <wp:effectExtent l="0" t="0" r="8255" b="0"/>
+            <wp:docPr id="6" name="Picture 6"/>
+            <wp:cNvGraphicFramePr>
+              <a:graphicFrameLocks xmlns:a="http://schemas.openxmlformats.org/drawingml/2006/main" noChangeAspect="1"/>
+            </wp:cNvGraphicFramePr>
+            <a:graphic xmlns:a="http://schemas.openxmlformats.org/drawingml/2006/main">
+              <a:graphicData uri="http://schemas.openxmlformats.org/drawingml/2006/picture">
+                <pic:pic xmlns:pic="http://schemas.openxmlformats.org/drawingml/2006/picture">
+                  <pic:nvPicPr>
+                    <pic:cNvPr id="1" name=""/>
+                    <pic:cNvPicPr/>
+                  </pic:nvPicPr>
+                  <pic:blipFill>
+                    <a:blip r:embed="rId19"/>
+                    <a:stretch>
+                      <a:fillRect/>
+                    </a:stretch>
+                  </pic:blipFill>
+                  <pic:spPr>
+                    <a:xfrm>
+                      <a:off x="0" y="0"/>
+                      <a:ext cx="4149224" cy="3226454"/>
+                    </a:xfrm>
+                    <a:prstGeom prst="rect">
+                      <a:avLst/>
+                    </a:prstGeom>
+                  </pic:spPr>
+                </pic:pic>
+              </a:graphicData>
+            </a:graphic>
+          </wp:inline>
+        </w:drawing>
+      </w:r>
+    </w:p>
+    <w:p>
+      <w:pPr>
+        <w:pStyle w:val="ListParagraph"/>
+        <w:numPr>
+          <w:ilvl w:val="0"/>
+          <w:numId w:val="5"/>
+        </w:numPr>
+        <w:rPr>
+          <w:rFonts w:ascii="Times New Roman" w:hAnsi="Times New Roman" w:cs="Times New Roman"/>
+          <w:sz w:val="28"/>
+          <w:szCs w:val="28"/>
+          <w:lang w:val="vi-VN"/>
+        </w:rPr>
+      </w:pPr>
+      <w:r>
+        <w:rPr>
+          <w:rFonts w:ascii="Times New Roman" w:hAnsi="Times New Roman" w:cs="Times New Roman"/>
+          <w:sz w:val="28"/>
+          <w:szCs w:val="28"/>
+          <w:lang w:val="vi-VN"/>
+        </w:rPr>
+        <w:t>Cài đặt service để api có thể gọi vào</w:t>
+      </w:r>
+    </w:p>
+    <w:p>
+      <w:pPr>
+        <w:pStyle w:val="ListParagraph"/>
+        <w:rPr>
+          <w:rFonts w:ascii="Times New Roman" w:hAnsi="Times New Roman" w:cs="Times New Roman"/>
+          <w:sz w:val="28"/>
+          <w:szCs w:val="28"/>
+          <w:lang w:val="vi-VN"/>
+        </w:rPr>
+      </w:pPr>
+      <w:r>
+        <w:rPr>
+          <w:noProof/>
+        </w:rPr>
+        <w:drawing>
+          <wp:inline distT="0" distB="0" distL="0" distR="0" wp14:anchorId="3B16BF11" wp14:editId="72ACD377">
+            <wp:extent cx="5516880" cy="2288091"/>
+            <wp:effectExtent l="0" t="0" r="7620" b="0"/>
+            <wp:docPr id="10" name="Picture 10"/>
+            <wp:cNvGraphicFramePr>
+              <a:graphicFrameLocks xmlns:a="http://schemas.openxmlformats.org/drawingml/2006/main" noChangeAspect="1"/>
+            </wp:cNvGraphicFramePr>
+            <a:graphic xmlns:a="http://schemas.openxmlformats.org/drawingml/2006/main">
+              <a:graphicData uri="http://schemas.openxmlformats.org/drawingml/2006/picture">
+                <pic:pic xmlns:pic="http://schemas.openxmlformats.org/drawingml/2006/picture">
+                  <pic:nvPicPr>
+                    <pic:cNvPr id="1" name=""/>
+                    <pic:cNvPicPr/>
+                  </pic:nvPicPr>
+                  <pic:blipFill>
+                    <a:blip r:embed="rId20"/>
+                    <a:stretch>
+                      <a:fillRect/>
+                    </a:stretch>
+                  </pic:blipFill>
+                  <pic:spPr>
+                    <a:xfrm>
+                      <a:off x="0" y="0"/>
+                      <a:ext cx="5517960" cy="2288539"/>
+                    </a:xfrm>
+                    <a:prstGeom prst="rect">
+                      <a:avLst/>
+                    </a:prstGeom>
+                  </pic:spPr>
+                </pic:pic>
+              </a:graphicData>
+            </a:graphic>
+          </wp:inline>
+        </w:drawing>
+      </w:r>
+    </w:p>
+    <w:p>
+      <w:pPr>
+        <w:rPr>
+          <w:rFonts w:ascii="Times New Roman" w:hAnsi="Times New Roman" w:cs="Times New Roman"/>
+          <w:sz w:val="28"/>
+          <w:szCs w:val="28"/>
+          <w:lang w:val="vi-VN"/>
+        </w:rPr>
+      </w:pPr>
+      <w:r>
+        <w:rPr>
+          <w:rFonts w:ascii="Times New Roman" w:hAnsi="Times New Roman" w:cs="Times New Roman"/>
+          <w:sz w:val="28"/>
+          <w:szCs w:val="28"/>
+          <w:lang w:val="vi-VN"/>
+        </w:rPr>
+        <w:t xml:space="preserve"> </w:t>
+      </w:r>
+      <w:r>
+        <w:rPr>
+          <w:rFonts w:ascii="Times New Roman" w:hAnsi="Times New Roman" w:cs="Times New Roman"/>
+          <w:sz w:val="28"/>
+          <w:szCs w:val="28"/>
+          <w:lang w:val="vi-VN"/>
+        </w:rPr>
+        <w:tab/>
+        <w:t>Ta thấy tham số truyền vào là một object json và object này sẽ được api lấy ra từ chuỗi json được truyền về từ server (postman)</w:t>
+      </w:r>
+    </w:p>
+    <w:p>
+      <w:pPr>
+        <w:pStyle w:val="ListParagraph"/>
+        <w:numPr>
+          <w:ilvl w:val="0"/>
+          <w:numId w:val="5"/>
+        </w:numPr>
+        <w:rPr>
+          <w:rFonts w:ascii="Times New Roman" w:hAnsi="Times New Roman" w:cs="Times New Roman"/>
+          <w:sz w:val="28"/>
+          <w:szCs w:val="28"/>
+          <w:lang w:val="vi-VN"/>
+        </w:rPr>
+      </w:pPr>
+      <w:r>
+        <w:rPr>
+          <w:rFonts w:ascii="Times New Roman" w:hAnsi="Times New Roman" w:cs="Times New Roman"/>
+          <w:sz w:val="28"/>
+          <w:szCs w:val="28"/>
+          <w:lang w:val="vi-VN"/>
+        </w:rPr>
+        <w:t>Cài đặt api để lấy chuỗi json(vì là create nên sẽ dùng dopost)</w:t>
+      </w:r>
+    </w:p>
+    <w:p>
+      <w:pPr>
+        <w:pStyle w:val="ListParagraph"/>
+        <w:rPr>
+          <w:rFonts w:ascii="Times New Roman" w:hAnsi="Times New Roman" w:cs="Times New Roman"/>
+          <w:sz w:val="28"/>
+          <w:szCs w:val="28"/>
+          <w:lang w:val="vi-VN"/>
+        </w:rPr>
+      </w:pPr>
+      <w:r>
+        <w:rPr>
+          <w:noProof/>
+        </w:rPr>
+        <w:drawing>
+          <wp:inline distT="0" distB="0" distL="0" distR="0" wp14:anchorId="2602F00A" wp14:editId="3E05225A">
+            <wp:extent cx="5943600" cy="2748915"/>
+            <wp:effectExtent l="0" t="0" r="0" b="0"/>
+            <wp:docPr id="11" name="Picture 11"/>
+            <wp:cNvGraphicFramePr>
+              <a:graphicFrameLocks xmlns:a="http://schemas.openxmlformats.org/drawingml/2006/main" noChangeAspect="1"/>
+            </wp:cNvGraphicFramePr>
+            <a:graphic xmlns:a="http://schemas.openxmlformats.org/drawingml/2006/main">
+              <a:graphicData uri="http://schemas.openxmlformats.org/drawingml/2006/picture">
+                <pic:pic xmlns:pic="http://schemas.openxmlformats.org/drawingml/2006/picture">
+                  <pic:nvPicPr>
+                    <pic:cNvPr id="1" name=""/>
+                    <pic:cNvPicPr/>
+                  </pic:nvPicPr>
+                  <pic:blipFill>
+                    <a:blip r:embed="rId21"/>
+                    <a:stretch>
+                      <a:fillRect/>
+                    </a:stretch>
+                  </pic:blipFill>
+                  <pic:spPr>
+                    <a:xfrm>
+                      <a:off x="0" y="0"/>
+                      <a:ext cx="5943600" cy="2748915"/>
+                    </a:xfrm>
+                    <a:prstGeom prst="rect">
+                      <a:avLst/>
+                    </a:prstGeom>
+                  </pic:spPr>
+                </pic:pic>
+              </a:graphicData>
+            </a:graphic>
+          </wp:inline>
+        </w:drawing>
+      </w:r>
+    </w:p>
+    <w:p>
+      <w:pPr>
+        <w:pStyle w:val="ListParagraph"/>
+        <w:rPr>
+          <w:rFonts w:ascii="Times New Roman" w:hAnsi="Times New Roman" w:cs="Times New Roman"/>
+          <w:sz w:val="28"/>
+          <w:szCs w:val="28"/>
+          <w:lang w:val="vi-VN"/>
+        </w:rPr>
+      </w:pPr>
+      <w:r>
+        <w:rPr>
+          <w:rFonts w:ascii="Times New Roman" w:hAnsi="Times New Roman" w:cs="Times New Roman"/>
+          <w:sz w:val="28"/>
+          <w:szCs w:val="28"/>
+          <w:lang w:val="vi-VN"/>
+        </w:rPr>
+        <w:t xml:space="preserve">Hàm gson.fromJson là hàm tiện ích của thư viện Json dùng để chuyển từ 1 chuỗi json về 1 class. </w:t>
+      </w:r>
+    </w:p>
+    <w:p>
+      <w:pPr>
+        <w:pStyle w:val="ListParagraph"/>
+        <w:rPr>
+          <w:rFonts w:ascii="Times New Roman" w:hAnsi="Times New Roman" w:cs="Times New Roman"/>
+          <w:sz w:val="28"/>
+          <w:szCs w:val="28"/>
+          <w:lang w:val="vi-VN"/>
+        </w:rPr>
+      </w:pPr>
+      <w:r>
+        <w:rPr>
+          <w:rFonts w:ascii="Times New Roman" w:hAnsi="Times New Roman" w:cs="Times New Roman"/>
+          <w:sz w:val="28"/>
+          <w:szCs w:val="28"/>
+          <w:lang w:val="vi-VN"/>
+        </w:rPr>
+        <w:t>Lưu ý khi nhập chuỗi Json phải đúng định dạng của class</w:t>
+      </w:r>
+    </w:p>
+    <w:p>
+      <w:pPr>
+        <w:pStyle w:val="ListParagraph"/>
+        <w:rPr>
+          <w:rFonts w:ascii="Times New Roman" w:hAnsi="Times New Roman" w:cs="Times New Roman"/>
+          <w:sz w:val="28"/>
+          <w:szCs w:val="28"/>
+          <w:lang w:val="vi-VN"/>
+        </w:rPr>
+      </w:pPr>
+      <w:r>
+        <w:rPr>
+          <w:rFonts w:ascii="Times New Roman" w:hAnsi="Times New Roman" w:cs="Times New Roman"/>
+          <w:sz w:val="28"/>
+          <w:szCs w:val="28"/>
+          <w:lang w:val="vi-VN"/>
+        </w:rPr>
+        <w:t>Ví dụ nếu sử dụng class JSon thì chỉ cần {“id”:1,”name”:”...”}</w:t>
+      </w:r>
+    </w:p>
+    <w:p>
+      <w:pPr>
+        <w:pStyle w:val="ListParagraph"/>
+        <w:rPr>
+          <w:rFonts w:ascii="Times New Roman" w:hAnsi="Times New Roman" w:cs="Times New Roman"/>
+          <w:sz w:val="28"/>
+          <w:szCs w:val="28"/>
+          <w:lang w:val="vi-VN"/>
+        </w:rPr>
+      </w:pPr>
+      <w:r>
+        <w:rPr>
+          <w:rFonts w:ascii="Times New Roman" w:hAnsi="Times New Roman" w:cs="Times New Roman"/>
+          <w:sz w:val="28"/>
+          <w:szCs w:val="28"/>
+          <w:lang w:val="vi-VN"/>
+        </w:rPr>
+        <w:t xml:space="preserve">Nhưng khi sử dụng mảng json[] thì phải truyền </w:t>
+      </w:r>
+      <w:r>
+        <w:rPr>
+          <w:rFonts w:ascii="Times New Roman" w:hAnsi="Times New Roman" w:cs="Times New Roman"/>
+          <w:sz w:val="28"/>
+          <w:szCs w:val="28"/>
+          <w:lang w:val="vi-VN"/>
+        </w:rPr>
+        <w:t>[{"id":2,"name":"</w:t>
+      </w:r>
+      <w:r>
+        <w:rPr>
+          <w:rFonts w:ascii="Times New Roman" w:hAnsi="Times New Roman" w:cs="Times New Roman"/>
+          <w:sz w:val="28"/>
+          <w:szCs w:val="28"/>
+          <w:lang w:val="vi-VN"/>
+        </w:rPr>
+        <w:t>...</w:t>
+      </w:r>
+      <w:r>
+        <w:rPr>
+          <w:rFonts w:ascii="Times New Roman" w:hAnsi="Times New Roman" w:cs="Times New Roman"/>
+          <w:sz w:val="28"/>
+          <w:szCs w:val="28"/>
+          <w:lang w:val="vi-VN"/>
+        </w:rPr>
+        <w:t xml:space="preserve"> "},{"id":5,"name":"</w:t>
+      </w:r>
+      <w:r>
+        <w:rPr>
+          <w:rFonts w:ascii="Times New Roman" w:hAnsi="Times New Roman" w:cs="Times New Roman"/>
+          <w:sz w:val="28"/>
+          <w:szCs w:val="28"/>
+          <w:lang w:val="vi-VN"/>
+        </w:rPr>
+        <w:t>...</w:t>
+      </w:r>
+      <w:r>
+        <w:rPr>
+          <w:rFonts w:ascii="Times New Roman" w:hAnsi="Times New Roman" w:cs="Times New Roman"/>
+          <w:sz w:val="28"/>
+          <w:szCs w:val="28"/>
+          <w:lang w:val="vi-VN"/>
+        </w:rPr>
+        <w:t>"}]</w:t>
+      </w:r>
+    </w:p>
+    <w:p>
+      <w:pPr>
+        <w:pStyle w:val="ListParagraph"/>
+        <w:rPr>
+          <w:rFonts w:ascii="Times New Roman" w:hAnsi="Times New Roman" w:cs="Times New Roman"/>
+          <w:sz w:val="28"/>
+          <w:szCs w:val="28"/>
+          <w:lang w:val="vi-VN"/>
+        </w:rPr>
+      </w:pPr>
+      <w:r>
+        <w:rPr>
+          <w:rFonts w:ascii="Times New Roman" w:hAnsi="Times New Roman" w:cs="Times New Roman"/>
+          <w:sz w:val="28"/>
+          <w:szCs w:val="28"/>
+          <w:lang w:val="vi-VN"/>
+        </w:rPr>
+        <w:t>Có thể xem định dạng của từng loại json tại:</w:t>
+      </w:r>
+    </w:p>
+    <w:p>
+      <w:pPr>
+        <w:pStyle w:val="ListParagraph"/>
+        <w:rPr>
+          <w:sz w:val="28"/>
+          <w:szCs w:val="28"/>
+        </w:rPr>
+      </w:pPr>
+      <w:hyperlink r:id="rId22" w:history="1">
+        <w:r>
+          <w:rPr>
+            <w:rStyle w:val="Hyperlink"/>
+            <w:sz w:val="28"/>
+            <w:szCs w:val="28"/>
+          </w:rPr>
+          <w:t>https://www.w3schools.com/js/js_json_arrays.asp</w:t>
+        </w:r>
+      </w:hyperlink>
+    </w:p>
+    <w:p>
+      <w:pPr>
+        <w:pStyle w:val="ListParagraph"/>
+        <w:rPr>
+          <w:rFonts w:ascii="Times New Roman" w:hAnsi="Times New Roman" w:cs="Times New Roman"/>
+          <w:sz w:val="28"/>
+          <w:szCs w:val="28"/>
+          <w:lang w:val="vi-VN"/>
+        </w:rPr>
+      </w:pPr>
+      <w:r>
+        <w:rPr>
+          <w:sz w:val="28"/>
+          <w:szCs w:val="28"/>
+          <w:lang w:val="vi-VN"/>
+        </w:rPr>
+        <w:t>S</w:t>
+      </w:r>
+      <w:r>
+        <w:rPr>
+          <w:sz w:val="28"/>
+          <w:szCs w:val="28"/>
+          <w:lang w:val="vi-VN"/>
+        </w:rPr>
+        <w:t>au khi lấy dc dữ liệu và parse thành object JSon thì chỉ cần truyền vào service để thực thi</w:t>
+      </w:r>
+    </w:p>
     <w:sectPr>
       <w:pgSz w:w="12240" w:h="15840"/>
       <w:pgMar w:top="1440" w:right="1440" w:bottom="1440" w:left="1440" w:header="720" w:footer="720" w:gutter="0"/>
@@ -1211,6 +1794,98 @@
 <file path=word/numbering.xml><?xml version="1.0" encoding="utf-8"?>
 <w:numbering xmlns:wpc="http://schemas.microsoft.com/office/word/2010/wordprocessingCanvas" xmlns:cx="http://schemas.microsoft.com/office/drawing/2014/chartex" xmlns:cx1="http://schemas.microsoft.com/office/drawing/2015/9/8/chartex" xmlns:cx2="http://schemas.microsoft.com/office/drawing/2015/10/21/chartex" xmlns:cx3="http://schemas.microsoft.com/office/drawing/2016/5/9/chartex" xmlns:cx4="http://schemas.microsoft.com/office/drawing/2016/5/10/chartex" xmlns:cx5="http://schemas.microsoft.com/office/drawing/2016/5/11/chartex" xmlns:cx6="http://schemas.microsoft.com/office/drawing/2016/5/12/chartex" xmlns:cx7="http://schemas.microsoft.com/office/drawing/2016/5/13/chartex" xmlns:cx8="http://schemas.microsoft.com/office/drawing/2016/5/14/chartex" xmlns:mc="http://schemas.openxmlformats.org/markup-compatibility/2006" xmlns:aink="http://schemas.microsoft.com/office/drawing/2016/ink" xmlns:am3d="http://schemas.microsoft.com/office/drawing/2017/model3d" xmlns:o="urn:schemas-microsoft-com:office:office" xmlns:r="http://schemas.openxmlformats.org/officeDocument/2006/relationships" xmlns:m="http://schemas.openxmlformats.org/officeDocument/2006/math" xmlns:v="urn:schemas-microsoft-com:vml" xmlns:wp14="http://schemas.microsoft.com/office/word/2010/wordprocessingDrawing" xmlns:wp="http://schemas.openxmlformats.org/drawingml/2006/wordprocessingDrawing" xmlns:w10="urn:schemas-microsoft-com:office:word" xmlns:w="http://schemas.openxmlformats.org/wordprocessingml/2006/main" xmlns:w14="http://schemas.microsoft.com/office/word/2010/wordml" xmlns:w15="http://schemas.microsoft.com/office/word/2012/wordml" xmlns:w16cid="http://schemas.microsoft.com/office/word/2016/wordml/cid" xmlns:w16se="http://schemas.microsoft.com/office/word/2015/wordml/symex" xmlns:wpg="http://schemas.microsoft.com/office/word/2010/wordprocessingGroup" xmlns:wpi="http://schemas.microsoft.com/office/word/2010/wordprocessingInk" xmlns:wne="http://schemas.microsoft.com/office/word/2006/wordml" xmlns:wps="http://schemas.microsoft.com/office/word/2010/wordprocessingShape" mc:Ignorable="w14 w15 w16se w16cid wp14">
   <w:abstractNum w:abstractNumId="0" w15:restartNumberingAfterBreak="0">
+    <w:nsid w:val="14872EBF"/>
+    <w:multiLevelType w:val="hybridMultilevel"/>
+    <w:tmpl w:val="00BCA94E"/>
+    <w:lvl w:ilvl="0" w:tplc="0409000F">
+      <w:start w:val="1"/>
+      <w:numFmt w:val="decimal"/>
+      <w:lvlText w:val="%1."/>
+      <w:lvlJc w:val="left"/>
+      <w:pPr>
+        <w:ind w:left="720" w:hanging="360"/>
+      </w:pPr>
+    </w:lvl>
+    <w:lvl w:ilvl="1" w:tplc="04090005">
+      <w:start w:val="1"/>
+      <w:numFmt w:val="bullet"/>
+      <w:lvlText w:val=""/>
+      <w:lvlJc w:val="left"/>
+      <w:pPr>
+        <w:ind w:left="1440" w:hanging="360"/>
+      </w:pPr>
+      <w:rPr>
+        <w:rFonts w:ascii="Wingdings" w:hAnsi="Wingdings" w:hint="default"/>
+      </w:rPr>
+    </w:lvl>
+    <w:lvl w:ilvl="2" w:tplc="04090003">
+      <w:start w:val="1"/>
+      <w:numFmt w:val="bullet"/>
+      <w:lvlText w:val="o"/>
+      <w:lvlJc w:val="left"/>
+      <w:pPr>
+        <w:ind w:left="2160" w:hanging="180"/>
+      </w:pPr>
+      <w:rPr>
+        <w:rFonts w:ascii="Courier New" w:hAnsi="Courier New" w:cs="Courier New" w:hint="default"/>
+      </w:rPr>
+    </w:lvl>
+    <w:lvl w:ilvl="3" w:tplc="0409000F">
+      <w:start w:val="1"/>
+      <w:numFmt w:val="decimal"/>
+      <w:lvlText w:val="%4."/>
+      <w:lvlJc w:val="left"/>
+      <w:pPr>
+        <w:ind w:left="2880" w:hanging="360"/>
+      </w:pPr>
+    </w:lvl>
+    <w:lvl w:ilvl="4" w:tplc="04090019" w:tentative="1">
+      <w:start w:val="1"/>
+      <w:numFmt w:val="lowerLetter"/>
+      <w:lvlText w:val="%5."/>
+      <w:lvlJc w:val="left"/>
+      <w:pPr>
+        <w:ind w:left="3600" w:hanging="360"/>
+      </w:pPr>
+    </w:lvl>
+    <w:lvl w:ilvl="5" w:tplc="0409001B" w:tentative="1">
+      <w:start w:val="1"/>
+      <w:numFmt w:val="lowerRoman"/>
+      <w:lvlText w:val="%6."/>
+      <w:lvlJc w:val="right"/>
+      <w:pPr>
+        <w:ind w:left="4320" w:hanging="180"/>
+      </w:pPr>
+    </w:lvl>
+    <w:lvl w:ilvl="6" w:tplc="0409000F" w:tentative="1">
+      <w:start w:val="1"/>
+      <w:numFmt w:val="decimal"/>
+      <w:lvlText w:val="%7."/>
+      <w:lvlJc w:val="left"/>
+      <w:pPr>
+        <w:ind w:left="5040" w:hanging="360"/>
+      </w:pPr>
+    </w:lvl>
+    <w:lvl w:ilvl="7" w:tplc="04090019" w:tentative="1">
+      <w:start w:val="1"/>
+      <w:numFmt w:val="lowerLetter"/>
+      <w:lvlText w:val="%8."/>
+      <w:lvlJc w:val="left"/>
+      <w:pPr>
+        <w:ind w:left="5760" w:hanging="360"/>
+      </w:pPr>
+    </w:lvl>
+    <w:lvl w:ilvl="8" w:tplc="0409001B" w:tentative="1">
+      <w:start w:val="1"/>
+      <w:numFmt w:val="lowerRoman"/>
+      <w:lvlText w:val="%9."/>
+      <w:lvlJc w:val="right"/>
+      <w:pPr>
+        <w:ind w:left="6480" w:hanging="180"/>
+      </w:pPr>
+    </w:lvl>
+  </w:abstractNum>
+  <w:abstractNum w:abstractNumId="1" w15:restartNumberingAfterBreak="0">
     <w:nsid w:val="14B170D5"/>
     <w:multiLevelType w:val="hybridMultilevel"/>
     <w:tmpl w:val="04880F40"/>
@@ -1299,7 +1974,7 @@
       </w:pPr>
     </w:lvl>
   </w:abstractNum>
-  <w:abstractNum w:abstractNumId="1" w15:restartNumberingAfterBreak="0">
+  <w:abstractNum w:abstractNumId="2" w15:restartNumberingAfterBreak="0">
     <w:nsid w:val="1BB47CC8"/>
     <w:multiLevelType w:val="hybridMultilevel"/>
     <w:tmpl w:val="C5DC19B0"/>
@@ -1412,7 +2087,7 @@
       </w:rPr>
     </w:lvl>
   </w:abstractNum>
-  <w:abstractNum w:abstractNumId="2" w15:restartNumberingAfterBreak="0">
+  <w:abstractNum w:abstractNumId="3" w15:restartNumberingAfterBreak="0">
     <w:nsid w:val="301B269D"/>
     <w:multiLevelType w:val="multilevel"/>
     <w:tmpl w:val="24B8F0A2"/>
@@ -1561,10 +2236,10 @@
       </w:rPr>
     </w:lvl>
   </w:abstractNum>
-  <w:abstractNum w:abstractNumId="3" w15:restartNumberingAfterBreak="0">
+  <w:abstractNum w:abstractNumId="4" w15:restartNumberingAfterBreak="0">
     <w:nsid w:val="3CA95AB4"/>
     <w:multiLevelType w:val="hybridMultilevel"/>
-    <w:tmpl w:val="ACDE3A7C"/>
+    <w:tmpl w:val="00BCA94E"/>
     <w:lvl w:ilvl="0" w:tplc="0409000F">
       <w:start w:val="1"/>
       <w:numFmt w:val="decimal"/>
@@ -1654,16 +2329,19 @@
     </w:lvl>
   </w:abstractNum>
   <w:num w:numId="1">
-    <w:abstractNumId w:val="0"/>
+    <w:abstractNumId w:val="1"/>
   </w:num>
   <w:num w:numId="2">
+    <w:abstractNumId w:val="4"/>
+  </w:num>
+  <w:num w:numId="3">
     <w:abstractNumId w:val="3"/>
   </w:num>
-  <w:num w:numId="3">
+  <w:num w:numId="4">
     <w:abstractNumId w:val="2"/>
   </w:num>
-  <w:num w:numId="4">
-    <w:abstractNumId w:val="1"/>
+  <w:num w:numId="5">
+    <w:abstractNumId w:val="0"/>
   </w:num>
 </w:numbering>
 </file>
@@ -2513,7 +3191,7 @@
 </file>
 
 <file path=customXml/itemProps1.xml><?xml version="1.0" encoding="utf-8"?>
-<ds:datastoreItem xmlns:ds="http://schemas.openxmlformats.org/officeDocument/2006/customXml" ds:itemID="{87818EA4-8FCE-40CC-97E1-52512F8D57CD}">
+<ds:datastoreItem xmlns:ds="http://schemas.openxmlformats.org/officeDocument/2006/customXml" ds:itemID="{5C255BC6-3323-4F2C-80D9-980E1DFE4321}">
   <ds:schemaRefs>
     <ds:schemaRef ds:uri="http://schemas.openxmlformats.org/officeDocument/2006/bibliography"/>
   </ds:schemaRefs>

</xml_diff>